<commit_message>
Fixes to Wander behaviour Converted utility header to library project
</commit_message>
<xml_diff>
--- a/Documentation/Game AI Brief.docx
+++ b/Documentation/Game AI Brief.docx
@@ -42,13 +42,8 @@
           <w:numId w:val="2"/>
         </w:numPr>
       </w:pPr>
-      <w:proofErr w:type="spellStart"/>
-      <w:r>
-        <w:t>KeyboardControlled</w:t>
-      </w:r>
-      <w:proofErr w:type="spellEnd"/>
-      <w:r>
-        <w:t xml:space="preserve"> – can be moved using the keyboard</w:t>
+      <w:r>
+        <w:t>KeyboardControlled – can be moved using the keyboard</w:t>
       </w:r>
     </w:p>
     <w:p>
@@ -68,7 +63,13 @@
         </w:numPr>
       </w:pPr>
       <w:r>
-        <w:t>Collision with walls and other defined obstacles</w:t>
+        <w:t>On c</w:t>
+      </w:r>
+      <w:r>
+        <w:t>ollision with walls and other defined obstacles</w:t>
+      </w:r>
+      <w:r>
+        <w:t xml:space="preserve"> – Move to last valid position</w:t>
       </w:r>
     </w:p>
     <w:p>
@@ -166,47 +167,53 @@
     </w:p>
     <w:p>
       <w:r>
-        <w:t>Wander -&gt; Seek (if player enters agro range)</w:t>
-      </w:r>
-    </w:p>
-    <w:p>
-      <w:r>
-        <w:t xml:space="preserve">Seek -&gt; Flee (if </w:t>
+        <w:t xml:space="preserve">Wander -&gt; Seek (if </w:t>
       </w:r>
       <w:r>
         <w:t>target</w:t>
-      </w:r>
-      <w:r>
-        <w:t xml:space="preserve"> in agro range &amp;&amp; health &lt; threshold)</w:t>
-      </w:r>
-    </w:p>
-    <w:p>
-      <w:r>
-        <w:t>Seek -&gt; Attack (if currently seeking target is within attacking range)</w:t>
-      </w:r>
-    </w:p>
-    <w:p>
-      <w:r>
-        <w:t>Seek -&gt; wander (if no target in range)</w:t>
-      </w:r>
-    </w:p>
-    <w:p>
-      <w:r>
-        <w:t>Attack -&gt; Seek (if attacking and target leaves attack range)</w:t>
-      </w:r>
-    </w:p>
-    <w:p>
-      <w:r>
-        <w:t xml:space="preserve">Attack -&gt; Flee (if health &lt; threshold &amp;&amp; </w:t>
-      </w:r>
-      <w:r>
-        <w:t>target in agro range – perform another check in case the enemy has a ranged attack</w:t>
-      </w:r>
-      <w:r>
-        <w:t>)</w:t>
       </w:r>
       <w:bookmarkStart w:id="0" w:name="_GoBack"/>
       <w:bookmarkEnd w:id="0"/>
+      <w:r>
+        <w:t xml:space="preserve"> enters agro range)</w:t>
+      </w:r>
+    </w:p>
+    <w:p>
+      <w:r>
+        <w:t xml:space="preserve">Seek -&gt; Flee (if </w:t>
+      </w:r>
+      <w:r>
+        <w:t>target</w:t>
+      </w:r>
+      <w:r>
+        <w:t xml:space="preserve"> in agro range &amp;&amp; health &lt; threshold)</w:t>
+      </w:r>
+    </w:p>
+    <w:p>
+      <w:r>
+        <w:t>Seek -&gt; Attack (if currently seeking target is within attacking range)</w:t>
+      </w:r>
+    </w:p>
+    <w:p>
+      <w:r>
+        <w:t>Seek -&gt; wander (if no target in range)</w:t>
+      </w:r>
+    </w:p>
+    <w:p>
+      <w:r>
+        <w:t>Attack -&gt; Seek (if attacking and target leaves attack range)</w:t>
+      </w:r>
+    </w:p>
+    <w:p>
+      <w:r>
+        <w:t xml:space="preserve">Attack -&gt; Flee (if health &lt; threshold &amp;&amp; </w:t>
+      </w:r>
+      <w:r>
+        <w:t>target in agro range – perform another check in case the enemy has a ranged attack</w:t>
+      </w:r>
+      <w:r>
+        <w:t>)</w:t>
+      </w:r>
       <w:r>
         <w:t xml:space="preserve"> </w:t>
       </w:r>

</xml_diff>

<commit_message>
-Added todo list to documentation - Modifications to Wander - Added HomeBase class
</commit_message>
<xml_diff>
--- a/Documentation/Game AI Brief.docx
+++ b/Documentation/Game AI Brief.docx
@@ -172,51 +172,368 @@
       <w:r>
         <w:t>target</w:t>
       </w:r>
+      <w:r>
+        <w:t xml:space="preserve"> enters agro range)</w:t>
+      </w:r>
+    </w:p>
+    <w:p>
+      <w:r>
+        <w:t xml:space="preserve">Seek -&gt; Flee (if </w:t>
+      </w:r>
+      <w:r>
+        <w:t>target</w:t>
+      </w:r>
+      <w:r>
+        <w:t xml:space="preserve"> in agro range &amp;&amp; health &lt; threshold)</w:t>
+      </w:r>
+    </w:p>
+    <w:p>
+      <w:r>
+        <w:t>Seek -&gt; Attack (if currently seeking target is within attacking range)</w:t>
+      </w:r>
+    </w:p>
+    <w:p>
+      <w:r>
+        <w:t>Seek -&gt; wander (if no target in range)</w:t>
+      </w:r>
+    </w:p>
+    <w:p>
+      <w:r>
+        <w:t>Attack -&gt; Seek (if attacking and target leaves attack range)</w:t>
+      </w:r>
+    </w:p>
+    <w:p>
+      <w:r>
+        <w:t xml:space="preserve">Attack -&gt; Flee (if health &lt; threshold &amp;&amp; </w:t>
+      </w:r>
+      <w:r>
+        <w:t>target in agro range – perform another check in case the enemy has a ranged attack</w:t>
+      </w:r>
+      <w:r>
+        <w:t>)</w:t>
+      </w:r>
+      <w:r>
+        <w:t xml:space="preserve"> </w:t>
+      </w:r>
+    </w:p>
+    <w:p>
+      <w:r>
+        <w:br w:type="page"/>
+      </w:r>
+    </w:p>
+    <w:p>
+      <w:pPr>
+        <w:pStyle w:val="Heading1"/>
+      </w:pPr>
+      <w:r>
+        <w:lastRenderedPageBreak/>
+        <w:t>TODO</w:t>
+      </w:r>
+    </w:p>
+    <w:p>
+      <w:pPr>
+        <w:pStyle w:val="ListParagraph"/>
+        <w:numPr>
+          <w:ilvl w:val="0"/>
+          <w:numId w:val="3"/>
+        </w:numPr>
+      </w:pPr>
+      <w:r>
+        <w:t>Create “Base” class with sprite – no update logic needed</w:t>
+      </w:r>
+    </w:p>
+    <w:p>
+      <w:pPr>
+        <w:pStyle w:val="ListParagraph"/>
+        <w:numPr>
+          <w:ilvl w:val="0"/>
+          <w:numId w:val="3"/>
+        </w:numPr>
+      </w:pPr>
+      <w:r>
+        <w:t>Create collection of base objects, update and draw all</w:t>
+      </w:r>
+    </w:p>
+    <w:p>
+      <w:pPr>
+        <w:pStyle w:val="ListParagraph"/>
+        <w:numPr>
+          <w:ilvl w:val="0"/>
+          <w:numId w:val="3"/>
+        </w:numPr>
+      </w:pPr>
+      <w:r>
+        <w:t>Add map/background image to project</w:t>
+      </w:r>
+    </w:p>
+    <w:p>
+      <w:pPr>
+        <w:pStyle w:val="ListParagraph"/>
+        <w:numPr>
+          <w:ilvl w:val="0"/>
+          <w:numId w:val="3"/>
+        </w:numPr>
+      </w:pPr>
+      <w:r>
+        <w:t>Create player that can be controlled via keyboard</w:t>
+      </w:r>
+    </w:p>
+    <w:p>
+      <w:pPr>
+        <w:pStyle w:val="ListParagraph"/>
+        <w:numPr>
+          <w:ilvl w:val="0"/>
+          <w:numId w:val="3"/>
+        </w:numPr>
+      </w:pPr>
+      <w:r>
+        <w:t>Implement camera to follow player</w:t>
+      </w:r>
+    </w:p>
+    <w:p>
+      <w:pPr>
+        <w:pStyle w:val="ListParagraph"/>
+        <w:numPr>
+          <w:ilvl w:val="1"/>
+          <w:numId w:val="3"/>
+        </w:numPr>
+      </w:pPr>
+      <w:r>
+        <w:t>Use “Safe zones” so that player can move freely until they hit the “push” zone that moves the camera – Like Mario. You can move freely until you get close to the right-hand edge</w:t>
+      </w:r>
+    </w:p>
+    <w:p>
+      <w:pPr>
+        <w:pStyle w:val="ListParagraph"/>
+        <w:numPr>
+          <w:ilvl w:val="0"/>
+          <w:numId w:val="3"/>
+        </w:numPr>
+      </w:pPr>
+      <w:r>
+        <w:t>Build collision map as discussed</w:t>
+      </w:r>
+    </w:p>
+    <w:p>
+      <w:pPr>
+        <w:pStyle w:val="ListParagraph"/>
+        <w:numPr>
+          <w:ilvl w:val="0"/>
+          <w:numId w:val="3"/>
+        </w:numPr>
+      </w:pPr>
+      <w:r>
+        <w:t>If player intersects with collision map, move player to last safe position</w:t>
+      </w:r>
+    </w:p>
+    <w:p>
+      <w:pPr>
+        <w:pStyle w:val="ListParagraph"/>
+        <w:numPr>
+          <w:ilvl w:val="0"/>
+          <w:numId w:val="3"/>
+        </w:numPr>
+      </w:pPr>
+      <w:r>
+        <w:t xml:space="preserve"> </w:t>
+      </w:r>
+      <w:r>
+        <w:t>Create base enemy class that inherits game object</w:t>
+      </w:r>
+    </w:p>
+    <w:p>
+      <w:pPr>
+        <w:pStyle w:val="ListParagraph"/>
+        <w:numPr>
+          <w:ilvl w:val="1"/>
+          <w:numId w:val="3"/>
+        </w:numPr>
+      </w:pPr>
+      <w:r>
+        <w:t>Create “melee” class that inherits from enemy</w:t>
+      </w:r>
+    </w:p>
+    <w:p>
+      <w:pPr>
+        <w:pStyle w:val="ListParagraph"/>
+        <w:numPr>
+          <w:ilvl w:val="0"/>
+          <w:numId w:val="3"/>
+        </w:numPr>
+      </w:pPr>
+      <w:r>
+        <w:t>Create collection of enemy objects – update and draw all</w:t>
+      </w:r>
+    </w:p>
+    <w:p>
+      <w:pPr>
+        <w:pStyle w:val="ListParagraph"/>
+        <w:numPr>
+          <w:ilvl w:val="0"/>
+          <w:numId w:val="3"/>
+        </w:numPr>
+      </w:pPr>
+      <w:r>
+        <w:t>Implement wander behaviour as default behaviour for enemies</w:t>
+      </w:r>
+    </w:p>
+    <w:p>
+      <w:pPr>
+        <w:pStyle w:val="ListParagraph"/>
+        <w:numPr>
+          <w:ilvl w:val="0"/>
+          <w:numId w:val="3"/>
+        </w:numPr>
+      </w:pPr>
+      <w:r>
+        <w:t>Provide enemy with collection of “seekable” objects</w:t>
+      </w:r>
+    </w:p>
+    <w:p>
+      <w:pPr>
+        <w:pStyle w:val="ListParagraph"/>
+        <w:numPr>
+          <w:ilvl w:val="1"/>
+          <w:numId w:val="3"/>
+        </w:numPr>
+      </w:pPr>
+      <w:r>
+        <w:t>Seek towards “best” seekable</w:t>
+      </w:r>
+    </w:p>
+    <w:p>
+      <w:pPr>
+        <w:pStyle w:val="ListParagraph"/>
+        <w:numPr>
+          <w:ilvl w:val="0"/>
+          <w:numId w:val="3"/>
+        </w:numPr>
+      </w:pPr>
+      <w:r>
+        <w:t>If enemy is within range of an “Attackable” object</w:t>
+      </w:r>
+    </w:p>
+    <w:p>
+      <w:pPr>
+        <w:pStyle w:val="ListParagraph"/>
+        <w:numPr>
+          <w:ilvl w:val="1"/>
+          <w:numId w:val="3"/>
+        </w:numPr>
+      </w:pPr>
+      <w:r>
+        <w:t>Attack</w:t>
+      </w:r>
+    </w:p>
+    <w:p>
+      <w:pPr>
+        <w:pStyle w:val="ListParagraph"/>
+        <w:numPr>
+          <w:ilvl w:val="0"/>
+          <w:numId w:val="3"/>
+        </w:numPr>
+      </w:pPr>
+      <w:r>
+        <w:t>Provide health variable to attackable objects – somehow represent health</w:t>
+      </w:r>
+    </w:p>
+    <w:p>
+      <w:pPr>
+        <w:pStyle w:val="ListParagraph"/>
+        <w:numPr>
+          <w:ilvl w:val="0"/>
+          <w:numId w:val="3"/>
+        </w:numPr>
+      </w:pPr>
+      <w:r>
+        <w:t>Enemy flee behaviour</w:t>
+      </w:r>
+    </w:p>
+    <w:p>
+      <w:pPr>
+        <w:pStyle w:val="ListParagraph"/>
+        <w:numPr>
+          <w:ilvl w:val="1"/>
+          <w:numId w:val="3"/>
+        </w:numPr>
+      </w:pPr>
+      <w:r>
+        <w:t>When health &lt; threshold, flee from “aggressors”</w:t>
+      </w:r>
+    </w:p>
+    <w:p>
+      <w:pPr>
+        <w:pStyle w:val="ListParagraph"/>
+        <w:numPr>
+          <w:ilvl w:val="1"/>
+          <w:numId w:val="3"/>
+        </w:numPr>
+      </w:pPr>
+      <w:r>
+        <w:t>You could add events for objects (e.g. onWithinAttackRange)</w:t>
+      </w:r>
+    </w:p>
+    <w:p>
+      <w:pPr>
+        <w:pStyle w:val="ListParagraph"/>
+        <w:numPr>
+          <w:ilvl w:val="1"/>
+          <w:numId w:val="3"/>
+        </w:numPr>
+      </w:pPr>
+      <w:r>
+        <w:t>When enemy is away from aggressor</w:t>
+      </w:r>
+    </w:p>
+    <w:p>
+      <w:pPr>
+        <w:pStyle w:val="ListParagraph"/>
+        <w:numPr>
+          <w:ilvl w:val="2"/>
+          <w:numId w:val="3"/>
+        </w:numPr>
+      </w:pPr>
+      <w:r>
+        <w:t>Seek/find path to health pickups</w:t>
+      </w:r>
+    </w:p>
+    <w:p>
+      <w:pPr>
+        <w:pStyle w:val="ListParagraph"/>
+        <w:numPr>
+          <w:ilvl w:val="0"/>
+          <w:numId w:val="3"/>
+        </w:numPr>
+      </w:pPr>
+      <w:r>
+        <w:t>Implement graph, create nodes in grid – except for those on collidable collision map</w:t>
+      </w:r>
+    </w:p>
+    <w:p>
+      <w:pPr>
+        <w:pStyle w:val="ListParagraph"/>
+        <w:numPr>
+          <w:ilvl w:val="0"/>
+          <w:numId w:val="3"/>
+        </w:numPr>
+      </w:pPr>
+      <w:r>
+        <w:t>Implement collection of health pack objects that spawn</w:t>
+      </w:r>
+    </w:p>
+    <w:p>
+      <w:pPr>
+        <w:pStyle w:val="ListParagraph"/>
+        <w:numPr>
+          <w:ilvl w:val="0"/>
+          <w:numId w:val="3"/>
+        </w:numPr>
+      </w:pPr>
+      <w:r>
+        <w:t>Enemy find path to health pack (see 14-C-i)</w:t>
+      </w:r>
       <w:bookmarkStart w:id="0" w:name="_GoBack"/>
       <w:bookmarkEnd w:id="0"/>
-      <w:r>
-        <w:t xml:space="preserve"> enters agro range)</w:t>
-      </w:r>
-    </w:p>
-    <w:p>
-      <w:r>
-        <w:t xml:space="preserve">Seek -&gt; Flee (if </w:t>
-      </w:r>
-      <w:r>
-        <w:t>target</w:t>
-      </w:r>
-      <w:r>
-        <w:t xml:space="preserve"> in agro range &amp;&amp; health &lt; threshold)</w:t>
-      </w:r>
-    </w:p>
-    <w:p>
-      <w:r>
-        <w:t>Seek -&gt; Attack (if currently seeking target is within attacking range)</w:t>
-      </w:r>
-    </w:p>
-    <w:p>
-      <w:r>
-        <w:t>Seek -&gt; wander (if no target in range)</w:t>
-      </w:r>
-    </w:p>
-    <w:p>
-      <w:r>
-        <w:t>Attack -&gt; Seek (if attacking and target leaves attack range)</w:t>
-      </w:r>
-    </w:p>
-    <w:p>
-      <w:r>
-        <w:t xml:space="preserve">Attack -&gt; Flee (if health &lt; threshold &amp;&amp; </w:t>
-      </w:r>
-      <w:r>
-        <w:t>target in agro range – perform another check in case the enemy has a ranged attack</w:t>
-      </w:r>
-      <w:r>
-        <w:t>)</w:t>
-      </w:r>
-      <w:r>
-        <w:t xml:space="preserve"> </w:t>
-      </w:r>
     </w:p>
     <w:sectPr>
       <w:pgSz w:w="12240" w:h="15840"/>
@@ -343,6 +660,95 @@
     </w:lvl>
   </w:abstractNum>
   <w:abstractNum w:abstractNumId="1" w15:restartNumberingAfterBreak="0">
+    <w:nsid w:val="15627F31"/>
+    <w:multiLevelType w:val="hybridMultilevel"/>
+    <w:tmpl w:val="CC0C9222"/>
+    <w:lvl w:ilvl="0" w:tplc="0C09000F">
+      <w:start w:val="1"/>
+      <w:numFmt w:val="decimal"/>
+      <w:lvlText w:val="%1."/>
+      <w:lvlJc w:val="left"/>
+      <w:pPr>
+        <w:ind w:left="720" w:hanging="360"/>
+      </w:pPr>
+      <w:rPr>
+        <w:rFonts w:hint="default"/>
+      </w:rPr>
+    </w:lvl>
+    <w:lvl w:ilvl="1" w:tplc="0C090019">
+      <w:start w:val="1"/>
+      <w:numFmt w:val="lowerLetter"/>
+      <w:lvlText w:val="%2."/>
+      <w:lvlJc w:val="left"/>
+      <w:pPr>
+        <w:ind w:left="1440" w:hanging="360"/>
+      </w:pPr>
+    </w:lvl>
+    <w:lvl w:ilvl="2" w:tplc="0C09001B">
+      <w:start w:val="1"/>
+      <w:numFmt w:val="lowerRoman"/>
+      <w:lvlText w:val="%3."/>
+      <w:lvlJc w:val="right"/>
+      <w:pPr>
+        <w:ind w:left="2160" w:hanging="180"/>
+      </w:pPr>
+    </w:lvl>
+    <w:lvl w:ilvl="3" w:tplc="0C09000F" w:tentative="1">
+      <w:start w:val="1"/>
+      <w:numFmt w:val="decimal"/>
+      <w:lvlText w:val="%4."/>
+      <w:lvlJc w:val="left"/>
+      <w:pPr>
+        <w:ind w:left="2880" w:hanging="360"/>
+      </w:pPr>
+    </w:lvl>
+    <w:lvl w:ilvl="4" w:tplc="0C090019" w:tentative="1">
+      <w:start w:val="1"/>
+      <w:numFmt w:val="lowerLetter"/>
+      <w:lvlText w:val="%5."/>
+      <w:lvlJc w:val="left"/>
+      <w:pPr>
+        <w:ind w:left="3600" w:hanging="360"/>
+      </w:pPr>
+    </w:lvl>
+    <w:lvl w:ilvl="5" w:tplc="0C09001B" w:tentative="1">
+      <w:start w:val="1"/>
+      <w:numFmt w:val="lowerRoman"/>
+      <w:lvlText w:val="%6."/>
+      <w:lvlJc w:val="right"/>
+      <w:pPr>
+        <w:ind w:left="4320" w:hanging="180"/>
+      </w:pPr>
+    </w:lvl>
+    <w:lvl w:ilvl="6" w:tplc="0C09000F" w:tentative="1">
+      <w:start w:val="1"/>
+      <w:numFmt w:val="decimal"/>
+      <w:lvlText w:val="%7."/>
+      <w:lvlJc w:val="left"/>
+      <w:pPr>
+        <w:ind w:left="5040" w:hanging="360"/>
+      </w:pPr>
+    </w:lvl>
+    <w:lvl w:ilvl="7" w:tplc="0C090019" w:tentative="1">
+      <w:start w:val="1"/>
+      <w:numFmt w:val="lowerLetter"/>
+      <w:lvlText w:val="%8."/>
+      <w:lvlJc w:val="left"/>
+      <w:pPr>
+        <w:ind w:left="5760" w:hanging="360"/>
+      </w:pPr>
+    </w:lvl>
+    <w:lvl w:ilvl="8" w:tplc="0C09001B" w:tentative="1">
+      <w:start w:val="1"/>
+      <w:numFmt w:val="lowerRoman"/>
+      <w:lvlText w:val="%9."/>
+      <w:lvlJc w:val="right"/>
+      <w:pPr>
+        <w:ind w:left="6480" w:hanging="180"/>
+      </w:pPr>
+    </w:lvl>
+  </w:abstractNum>
+  <w:abstractNum w:abstractNumId="2" w15:restartNumberingAfterBreak="0">
     <w:nsid w:val="65CC1152"/>
     <w:multiLevelType w:val="hybridMultilevel"/>
     <w:tmpl w:val="94341DBC"/>
@@ -458,6 +864,9 @@
     <w:abstractNumId w:val="0"/>
   </w:num>
   <w:num w:numId="2">
+    <w:abstractNumId w:val="2"/>
+  </w:num>
+  <w:num w:numId="3">
     <w:abstractNumId w:val="1"/>
   </w:num>
 </w:numbering>
@@ -856,6 +1265,9 @@
   <w:style w:type="paragraph" w:default="1" w:styleId="Normal">
     <w:name w:val="Normal"/>
     <w:qFormat/>
+    <w:rPr>
+      <w:lang w:val="en-AU"/>
+    </w:rPr>
   </w:style>
   <w:style w:type="paragraph" w:styleId="Heading1">
     <w:name w:val="heading 1"/>

</xml_diff>